<commit_message>
Push prior to changing NCPDP prompt and Guardrails prompt
</commit_message>
<xml_diff>
--- a/src/config/cdm_config_prompt.docx
+++ b/src/config/cdm_config_prompt.docx
@@ -534,7 +534,21 @@
           <w:sz w:val="16"/>
           <w:szCs w:val="16"/>
         </w:rPr>
-        <w:t>Define the actions and events in each business solution — Claims, Eligibility, UM requests, Formulary status, Finance transactions.</w:t>
+        <w:t>Define the actions and events in each business solution — Claims, Eligibility, UM requests, Formulary</w:t>
+      </w:r>
+      <w:r>
+        <w:rPr>
+          <w:sz w:val="16"/>
+          <w:szCs w:val="16"/>
+        </w:rPr>
+        <w:t>, Benefit</w:t>
+      </w:r>
+      <w:r>
+        <w:rPr>
+          <w:sz w:val="16"/>
+          <w:szCs w:val="16"/>
+        </w:rPr>
+        <w:t>, Finance transactions.</w:t>
       </w:r>
     </w:p>
     <w:p>
@@ -760,21 +774,7 @@
           <w:sz w:val="20"/>
           <w:szCs w:val="20"/>
         </w:rPr>
-        <w:t>files can be identified by G</w:t>
-      </w:r>
-      <w:r>
-        <w:rPr>
-          <w:sz w:val="20"/>
-          <w:szCs w:val="20"/>
-        </w:rPr>
-        <w:t>LUE</w:t>
-      </w:r>
-      <w:r>
-        <w:rPr>
-          <w:sz w:val="20"/>
-          <w:szCs w:val="20"/>
-        </w:rPr>
-        <w:t>_XXX.xlsx.  A</w:t>
+        <w:t>files can be identified by GLUE_XXX.xlsx.  A</w:t>
       </w:r>
       <w:r>
         <w:rPr>
@@ -838,21 +838,7 @@
           <w:sz w:val="20"/>
           <w:szCs w:val="20"/>
         </w:rPr>
-        <w:t xml:space="preserve">files can be identified by </w:t>
-      </w:r>
-      <w:r>
-        <w:rPr>
-          <w:sz w:val="20"/>
-          <w:szCs w:val="20"/>
-        </w:rPr>
-        <w:t>DDL</w:t>
-      </w:r>
-      <w:r>
-        <w:rPr>
-          <w:sz w:val="20"/>
-          <w:szCs w:val="20"/>
-        </w:rPr>
-        <w:t>_XXX.xlsx.  A</w:t>
+        <w:t>files can be identified by DDL_XXX.xlsx.  A</w:t>
       </w:r>
       <w:r>
         <w:rPr>
@@ -946,7 +932,25 @@
           <w:szCs w:val="20"/>
         </w:rPr>
         <w:tab/>
-      </w:r>
+        <w:t xml:space="preserve">DaVinci: </w:t>
+      </w:r>
+      <w:r>
+        <w:rPr>
+          <w:sz w:val="20"/>
+          <w:szCs w:val="20"/>
+        </w:rPr>
+        <w:t>NO ACTION – This will be completed programmatically</w:t>
+      </w:r>
+    </w:p>
+    <w:p>
+      <w:pPr>
+        <w:spacing w:after="0"/>
+        <w:ind w:left="360" w:hanging="360"/>
+        <w:rPr>
+          <w:sz w:val="20"/>
+          <w:szCs w:val="20"/>
+        </w:rPr>
+      </w:pPr>
       <w:r>
         <w:rPr>
           <w:b/>
@@ -954,8 +958,26 @@
           <w:sz w:val="20"/>
           <w:szCs w:val="20"/>
         </w:rPr>
-        <w:t>DaVinci</w:t>
-      </w:r>
+        <w:tab/>
+        <w:t xml:space="preserve">NCPDP General Standards: </w:t>
+      </w:r>
+      <w:r>
+        <w:rPr>
+          <w:sz w:val="20"/>
+          <w:szCs w:val="20"/>
+        </w:rPr>
+        <w:t>NO ACTION – This will be completed programmatically</w:t>
+      </w:r>
+    </w:p>
+    <w:p>
+      <w:pPr>
+        <w:spacing w:after="0"/>
+        <w:ind w:left="360"/>
+        <w:rPr>
+          <w:sz w:val="20"/>
+          <w:szCs w:val="20"/>
+        </w:rPr>
+      </w:pPr>
       <w:r>
         <w:rPr>
           <w:b/>
@@ -963,95 +985,7 @@
           <w:sz w:val="20"/>
           <w:szCs w:val="20"/>
         </w:rPr>
-        <w:t xml:space="preserve">: </w:t>
-      </w:r>
-      <w:r>
-        <w:rPr>
-          <w:sz w:val="20"/>
-          <w:szCs w:val="20"/>
-        </w:rPr>
-        <w:t>NO ACTION – This will be completed programmatically</w:t>
-      </w:r>
-    </w:p>
-    <w:p>
-      <w:pPr>
-        <w:spacing w:after="0"/>
-        <w:ind w:left="360" w:hanging="360"/>
-        <w:rPr>
-          <w:sz w:val="20"/>
-          <w:szCs w:val="20"/>
-        </w:rPr>
-      </w:pPr>
-      <w:r>
-        <w:rPr>
-          <w:b/>
-          <w:bCs/>
-          <w:sz w:val="20"/>
-          <w:szCs w:val="20"/>
-        </w:rPr>
-        <w:tab/>
-      </w:r>
-      <w:r>
-        <w:rPr>
-          <w:b/>
-          <w:bCs/>
-          <w:sz w:val="20"/>
-          <w:szCs w:val="20"/>
-        </w:rPr>
-        <w:t>NCPDP General Standards</w:t>
-      </w:r>
-      <w:r>
-        <w:rPr>
-          <w:b/>
-          <w:bCs/>
-          <w:sz w:val="20"/>
-          <w:szCs w:val="20"/>
-        </w:rPr>
-        <w:t xml:space="preserve">: </w:t>
-      </w:r>
-      <w:r>
-        <w:rPr>
-          <w:sz w:val="20"/>
-          <w:szCs w:val="20"/>
-        </w:rPr>
-        <w:t>NO ACTION – This will be completed programmatically</w:t>
-      </w:r>
-    </w:p>
-    <w:p>
-      <w:pPr>
-        <w:spacing w:after="0"/>
-        <w:ind w:left="360"/>
-        <w:rPr>
-          <w:sz w:val="20"/>
-          <w:szCs w:val="20"/>
-        </w:rPr>
-      </w:pPr>
-      <w:r>
-        <w:rPr>
-          <w:b/>
-          <w:bCs/>
-          <w:sz w:val="20"/>
-          <w:szCs w:val="20"/>
-        </w:rPr>
-        <w:t xml:space="preserve">NCPDP </w:t>
-      </w:r>
-      <w:r>
-        <w:rPr>
-          <w:b/>
-          <w:bCs/>
-          <w:sz w:val="20"/>
-          <w:szCs w:val="20"/>
-        </w:rPr>
-        <w:t>Script</w:t>
-      </w:r>
-      <w:r>
-        <w:rPr>
-          <w:b/>
-          <w:bCs/>
-          <w:sz w:val="20"/>
-          <w:szCs w:val="20"/>
-        </w:rPr>
-        <w:t xml:space="preserve"> Standards: </w:t>
+        <w:t xml:space="preserve">NCPDP Script Standards: </w:t>
       </w:r>
       <w:r>
         <w:rPr>
@@ -2041,6 +1975,7 @@
   <w:style w:type="character" w:default="1" w:styleId="DefaultParagraphFont">
     <w:name w:val="Default Paragraph Font"/>
     <w:uiPriority w:val="1"/>
+    <w:semiHidden/>
     <w:unhideWhenUsed/>
   </w:style>
   <w:style w:type="table" w:default="1" w:styleId="TableNormal">

</xml_diff>

<commit_message>
Final - post UM, pre Prescriber
</commit_message>
<xml_diff>
--- a/src/config/cdm_config_prompt.docx
+++ b/src/config/cdm_config_prompt.docx
@@ -129,6 +129,45 @@
         </w:rPr>
         <w:t xml:space="preserve"> </w:t>
       </w:r>
+      <w:r>
+        <w:rPr>
+          <w:sz w:val="20"/>
+          <w:szCs w:val="20"/>
+        </w:rPr>
+        <w:t xml:space="preserve">  The “Description” is of HIGH IMPORTANCE as it is used in 40 AI API calls to set context for the CDM being developed, it is CRITICAL to </w:t>
+      </w:r>
+      <w:proofErr w:type="gramStart"/>
+      <w:r>
+        <w:rPr>
+          <w:sz w:val="20"/>
+          <w:szCs w:val="20"/>
+        </w:rPr>
+        <w:t>give DEEP CONSIDERATION to</w:t>
+      </w:r>
+      <w:proofErr w:type="gramEnd"/>
+      <w:r>
+        <w:rPr>
+          <w:sz w:val="20"/>
+          <w:szCs w:val="20"/>
+        </w:rPr>
+        <w:t xml:space="preserve"> create a proper Description.   Attached </w:t>
+      </w:r>
+      <w:proofErr w:type="gramStart"/>
+      <w:r>
+        <w:rPr>
+          <w:sz w:val="20"/>
+          <w:szCs w:val="20"/>
+        </w:rPr>
+        <w:t>for</w:t>
+      </w:r>
+      <w:proofErr w:type="gramEnd"/>
+      <w:r>
+        <w:rPr>
+          <w:sz w:val="20"/>
+          <w:szCs w:val="20"/>
+        </w:rPr>
+        <w:t xml:space="preserve"> some business context is the analysis guardrail file and domain context glue files.  It is IMPORTANT to use the attached files ONLY AS A REFERENCE – the organization is seeking to develop CDMs that represent the PBM industry and the future state, not just current state</w:t>
+      </w:r>
     </w:p>
     <w:p>
       <w:pPr>
@@ -228,7 +267,7 @@
           <w:sz w:val="20"/>
           <w:szCs w:val="20"/>
         </w:rPr>
-        <w:t>Plan</w:t>
+        <w:t>Formulary</w:t>
       </w:r>
       <w:r>
         <w:rPr>
@@ -689,14 +728,28 @@
           <w:sz w:val="20"/>
           <w:szCs w:val="20"/>
         </w:rPr>
-        <w:t xml:space="preserve">These files will be preselected and presented in an </w:t>
-      </w:r>
-      <w:r>
-        <w:rPr>
-          <w:sz w:val="20"/>
-          <w:szCs w:val="20"/>
-        </w:rPr>
-        <w:t>image;</w:t>
+        <w:t xml:space="preserve">Use the attached image to identify the </w:t>
+      </w:r>
+      <w:r>
+        <w:rPr>
+          <w:sz w:val="20"/>
+          <w:szCs w:val="20"/>
+        </w:rPr>
+        <w:t xml:space="preserve">preselected </w:t>
+      </w:r>
+      <w:r>
+        <w:rPr>
+          <w:sz w:val="20"/>
+          <w:szCs w:val="20"/>
+        </w:rPr>
+        <w:t>guardrail files and add here in config</w:t>
+      </w:r>
+      <w:r>
+        <w:rPr>
+          <w:sz w:val="20"/>
+          <w:szCs w:val="20"/>
+        </w:rPr>
+        <w:t>;</w:t>
       </w:r>
       <w:r>
         <w:rPr>
@@ -767,44 +820,7 @@
           <w:sz w:val="20"/>
           <w:szCs w:val="20"/>
         </w:rPr>
-        <w:t xml:space="preserve">These files will be preselected and presented in an image; </w:t>
-      </w:r>
-      <w:r>
-        <w:rPr>
-          <w:sz w:val="20"/>
-          <w:szCs w:val="20"/>
-        </w:rPr>
-        <w:t>files can be identified by GLUE_XXX.xlsx.  A</w:t>
-      </w:r>
-      <w:r>
-        <w:rPr>
-          <w:sz w:val="20"/>
-          <w:szCs w:val="20"/>
-        </w:rPr>
-        <w:t xml:space="preserve">dd </w:t>
-      </w:r>
-      <w:r>
-        <w:rPr>
-          <w:sz w:val="20"/>
-          <w:szCs w:val="20"/>
-        </w:rPr>
-        <w:t>as “directory\</w:t>
-      </w:r>
-      <w:proofErr w:type="spellStart"/>
-      <w:r>
-        <w:rPr>
-          <w:sz w:val="20"/>
-          <w:szCs w:val="20"/>
-        </w:rPr>
-        <w:t>filename.extension</w:t>
-      </w:r>
-      <w:proofErr w:type="spellEnd"/>
-      <w:r>
-        <w:rPr>
-          <w:sz w:val="20"/>
-          <w:szCs w:val="20"/>
-        </w:rPr>
-        <w:t>”</w:t>
+        <w:t>NO ACTION – This will be completed programmatically</w:t>
       </w:r>
     </w:p>
     <w:p>

</xml_diff>